<commit_message>
most of designing done
</commit_message>
<xml_diff>
--- a/Task_1/Task1_DesignDocs.docx
+++ b/Task_1/Task1_DesignDocs.docx
@@ -4,6 +4,9 @@
   <w:body>
     <w:p>
       <w:r>
+        <w:rPr>
+          <w:noProof/>
+        </w:rPr>
         <w:drawing>
           <wp:inline distT="0" distB="0" distL="0" distR="0" wp14:anchorId="6B5631AF" wp14:editId="4FB3EFEE">
             <wp:extent cx="5731510" cy="3378835"/>
@@ -43,6 +46,9 @@
     </w:p>
     <w:p>
       <w:r>
+        <w:rPr>
+          <w:noProof/>
+        </w:rPr>
         <w:drawing>
           <wp:inline distT="0" distB="0" distL="0" distR="0" wp14:anchorId="344A09B4" wp14:editId="28B13FD0">
             <wp:extent cx="5731510" cy="3379470"/>
@@ -82,6 +88,9 @@
     </w:p>
     <w:p>
       <w:r>
+        <w:rPr>
+          <w:noProof/>
+        </w:rPr>
         <w:lastRenderedPageBreak/>
         <w:drawing>
           <wp:inline distT="0" distB="0" distL="0" distR="0" wp14:anchorId="4E6742F4" wp14:editId="08AD7DD7">
@@ -122,6 +131,9 @@
     </w:p>
     <w:p>
       <w:r>
+        <w:rPr>
+          <w:noProof/>
+        </w:rPr>
         <w:drawing>
           <wp:inline distT="0" distB="0" distL="0" distR="0" wp14:anchorId="7FC7AF06" wp14:editId="0847C4CE">
             <wp:extent cx="5731510" cy="3387725"/>
@@ -147,6 +159,46 @@
                     <a:xfrm>
                       <a:off x="0" y="0"/>
                       <a:ext cx="5731510" cy="3387725"/>
+                    </a:xfrm>
+                    <a:prstGeom prst="rect">
+                      <a:avLst/>
+                    </a:prstGeom>
+                  </pic:spPr>
+                </pic:pic>
+              </a:graphicData>
+            </a:graphic>
+          </wp:inline>
+        </w:drawing>
+      </w:r>
+    </w:p>
+    <w:p>
+      <w:r>
+        <w:lastRenderedPageBreak/>
+        <w:drawing>
+          <wp:inline distT="0" distB="0" distL="0" distR="0" wp14:anchorId="7B7712BF" wp14:editId="1E67B4A0">
+            <wp:extent cx="5731510" cy="3381375"/>
+            <wp:effectExtent l="0" t="0" r="2540" b="9525"/>
+            <wp:docPr id="4" name="Picture 4"/>
+            <wp:cNvGraphicFramePr>
+              <a:graphicFrameLocks xmlns:a="http://schemas.openxmlformats.org/drawingml/2006/main" noChangeAspect="1"/>
+            </wp:cNvGraphicFramePr>
+            <a:graphic xmlns:a="http://schemas.openxmlformats.org/drawingml/2006/main">
+              <a:graphicData uri="http://schemas.openxmlformats.org/drawingml/2006/picture">
+                <pic:pic xmlns:pic="http://schemas.openxmlformats.org/drawingml/2006/picture">
+                  <pic:nvPicPr>
+                    <pic:cNvPr id="1" name=""/>
+                    <pic:cNvPicPr/>
+                  </pic:nvPicPr>
+                  <pic:blipFill>
+                    <a:blip r:embed="rId8"/>
+                    <a:stretch>
+                      <a:fillRect/>
+                    </a:stretch>
+                  </pic:blipFill>
+                  <pic:spPr>
+                    <a:xfrm>
+                      <a:off x="0" y="0"/>
+                      <a:ext cx="5731510" cy="3381375"/>
                     </a:xfrm>
                     <a:prstGeom prst="rect">
                       <a:avLst/>

</xml_diff>

<commit_message>
profile design and proposal start
</commit_message>
<xml_diff>
--- a/Task_1/Task1_DesignDocs.docx
+++ b/Task_1/Task1_DesignDocs.docx
@@ -23,7 +23,7 @@
                     <pic:cNvPicPr/>
                   </pic:nvPicPr>
                   <pic:blipFill>
-                    <a:blip r:embed="rId4"/>
+                    <a:blip r:embed="rId6"/>
                     <a:stretch>
                       <a:fillRect/>
                     </a:stretch>
@@ -65,7 +65,7 @@
                     <pic:cNvPicPr/>
                   </pic:nvPicPr>
                   <pic:blipFill>
-                    <a:blip r:embed="rId5"/>
+                    <a:blip r:embed="rId7"/>
                     <a:stretch>
                       <a:fillRect/>
                     </a:stretch>
@@ -108,7 +108,7 @@
                     <pic:cNvPicPr/>
                   </pic:nvPicPr>
                   <pic:blipFill>
-                    <a:blip r:embed="rId6"/>
+                    <a:blip r:embed="rId8"/>
                     <a:stretch>
                       <a:fillRect/>
                     </a:stretch>
@@ -150,7 +150,7 @@
                     <pic:cNvPicPr/>
                   </pic:nvPicPr>
                   <pic:blipFill>
-                    <a:blip r:embed="rId7"/>
+                    <a:blip r:embed="rId9"/>
                     <a:stretch>
                       <a:fillRect/>
                     </a:stretch>
@@ -173,6 +173,9 @@
     </w:p>
     <w:p>
       <w:r>
+        <w:rPr>
+          <w:noProof/>
+        </w:rPr>
         <w:lastRenderedPageBreak/>
         <w:drawing>
           <wp:inline distT="0" distB="0" distL="0" distR="0" wp14:anchorId="7B7712BF" wp14:editId="1E67B4A0">
@@ -190,7 +193,7 @@
                     <pic:cNvPicPr/>
                   </pic:nvPicPr>
                   <pic:blipFill>
-                    <a:blip r:embed="rId8"/>
+                    <a:blip r:embed="rId10"/>
                     <a:stretch>
                       <a:fillRect/>
                     </a:stretch>
@@ -211,7 +214,52 @@
         </w:drawing>
       </w:r>
     </w:p>
+    <w:p>
+      <w:r>
+        <w:drawing>
+          <wp:inline distT="0" distB="0" distL="0" distR="0" wp14:anchorId="77B4338F" wp14:editId="1D654388">
+            <wp:extent cx="5731510" cy="3387090"/>
+            <wp:effectExtent l="0" t="0" r="2540" b="3810"/>
+            <wp:docPr id="7" name="Picture 7"/>
+            <wp:cNvGraphicFramePr>
+              <a:graphicFrameLocks xmlns:a="http://schemas.openxmlformats.org/drawingml/2006/main" noChangeAspect="1"/>
+            </wp:cNvGraphicFramePr>
+            <a:graphic xmlns:a="http://schemas.openxmlformats.org/drawingml/2006/main">
+              <a:graphicData uri="http://schemas.openxmlformats.org/drawingml/2006/picture">
+                <pic:pic xmlns:pic="http://schemas.openxmlformats.org/drawingml/2006/picture">
+                  <pic:nvPicPr>
+                    <pic:cNvPr id="1" name=""/>
+                    <pic:cNvPicPr/>
+                  </pic:nvPicPr>
+                  <pic:blipFill>
+                    <a:blip r:embed="rId11"/>
+                    <a:stretch>
+                      <a:fillRect/>
+                    </a:stretch>
+                  </pic:blipFill>
+                  <pic:spPr>
+                    <a:xfrm>
+                      <a:off x="0" y="0"/>
+                      <a:ext cx="5731510" cy="3387090"/>
+                    </a:xfrm>
+                    <a:prstGeom prst="rect">
+                      <a:avLst/>
+                    </a:prstGeom>
+                  </pic:spPr>
+                </pic:pic>
+              </a:graphicData>
+            </a:graphic>
+          </wp:inline>
+        </w:drawing>
+      </w:r>
+    </w:p>
     <w:sectPr>
+      <w:headerReference w:type="even" r:id="rId12"/>
+      <w:headerReference w:type="default" r:id="rId13"/>
+      <w:footerReference w:type="even" r:id="rId14"/>
+      <w:footerReference w:type="default" r:id="rId15"/>
+      <w:headerReference w:type="first" r:id="rId16"/>
+      <w:footerReference w:type="first" r:id="rId17"/>
       <w:pgSz w:w="11906" w:h="16838"/>
       <w:pgMar w:top="1440" w:right="1440" w:bottom="1440" w:left="1440" w:header="708" w:footer="708" w:gutter="0"/>
       <w:cols w:space="708"/>
@@ -219,6 +267,116 @@
     </w:sectPr>
   </w:body>
 </w:document>
+</file>
+
+<file path=word/endnotes.xml><?xml version="1.0" encoding="utf-8"?>
+<w:endnotes xmlns:wpc="http://schemas.microsoft.com/office/word/2010/wordprocessingCanvas" xmlns:cx="http://schemas.microsoft.com/office/drawing/2014/chartex" xmlns:cx1="http://schemas.microsoft.com/office/drawing/2015/9/8/chartex" xmlns:cx2="http://schemas.microsoft.com/office/drawing/2015/10/21/chartex" xmlns:cx3="http://schemas.microsoft.com/office/drawing/2016/5/9/chartex" xmlns:cx4="http://schemas.microsoft.com/office/drawing/2016/5/10/chartex" xmlns:cx5="http://schemas.microsoft.com/office/drawing/2016/5/11/chartex" xmlns:cx6="http://schemas.microsoft.com/office/drawing/2016/5/12/chartex" xmlns:cx7="http://schemas.microsoft.com/office/drawing/2016/5/13/chartex" xmlns:cx8="http://schemas.microsoft.com/office/drawing/2016/5/14/chartex" xmlns:mc="http://schemas.openxmlformats.org/markup-compatibility/2006" xmlns:aink="http://schemas.microsoft.com/office/drawing/2016/ink" xmlns:am3d="http://schemas.microsoft.com/office/drawing/2017/model3d" xmlns:o="urn:schemas-microsoft-com:office:office" xmlns:r="http://schemas.openxmlformats.org/officeDocument/2006/relationships" xmlns:m="http://schemas.openxmlformats.org/officeDocument/2006/math" xmlns:v="urn:schemas-microsoft-com:vml" xmlns:wp14="http://schemas.microsoft.com/office/word/2010/wordprocessingDrawing" xmlns:wp="http://schemas.openxmlformats.org/drawingml/2006/wordprocessingDrawing" xmlns:w10="urn:schemas-microsoft-com:office:word" xmlns:w="http://schemas.openxmlformats.org/wordprocessingml/2006/main" xmlns:w14="http://schemas.microsoft.com/office/word/2010/wordml" xmlns:w15="http://schemas.microsoft.com/office/word/2012/wordml" xmlns:w16cex="http://schemas.microsoft.com/office/word/2018/wordml/cex" xmlns:w16cid="http://schemas.microsoft.com/office/word/2016/wordml/cid" xmlns:w16="http://schemas.microsoft.com/office/word/2018/wordml" xmlns:w16sdtdh="http://schemas.microsoft.com/office/word/2020/wordml/sdtdatahash" xmlns:w16se="http://schemas.microsoft.com/office/word/2015/wordml/symex" xmlns:wpg="http://schemas.microsoft.com/office/word/2010/wordprocessingGroup" xmlns:wpi="http://schemas.microsoft.com/office/word/2010/wordprocessingInk" xmlns:wne="http://schemas.microsoft.com/office/word/2006/wordml" xmlns:wps="http://schemas.microsoft.com/office/word/2010/wordprocessingShape" mc:Ignorable="w14 w15 w16se w16cid w16 w16cex w16sdtdh wp14">
+  <w:endnote w:type="separator" w:id="-1">
+    <w:p>
+      <w:pPr>
+        <w:spacing w:after="0" w:line="240" w:lineRule="auto"/>
+      </w:pPr>
+      <w:r>
+        <w:separator/>
+      </w:r>
+    </w:p>
+  </w:endnote>
+  <w:endnote w:type="continuationSeparator" w:id="0">
+    <w:p>
+      <w:pPr>
+        <w:spacing w:after="0" w:line="240" w:lineRule="auto"/>
+      </w:pPr>
+      <w:r>
+        <w:continuationSeparator/>
+      </w:r>
+    </w:p>
+  </w:endnote>
+</w:endnotes>
+</file>
+
+<file path=word/footer1.xml><?xml version="1.0" encoding="utf-8"?>
+<w:ftr xmlns:wpc="http://schemas.microsoft.com/office/word/2010/wordprocessingCanvas" xmlns:cx="http://schemas.microsoft.com/office/drawing/2014/chartex" xmlns:cx1="http://schemas.microsoft.com/office/drawing/2015/9/8/chartex" xmlns:cx2="http://schemas.microsoft.com/office/drawing/2015/10/21/chartex" xmlns:cx3="http://schemas.microsoft.com/office/drawing/2016/5/9/chartex" xmlns:cx4="http://schemas.microsoft.com/office/drawing/2016/5/10/chartex" xmlns:cx5="http://schemas.microsoft.com/office/drawing/2016/5/11/chartex" xmlns:cx6="http://schemas.microsoft.com/office/drawing/2016/5/12/chartex" xmlns:cx7="http://schemas.microsoft.com/office/drawing/2016/5/13/chartex" xmlns:cx8="http://schemas.microsoft.com/office/drawing/2016/5/14/chartex" xmlns:mc="http://schemas.openxmlformats.org/markup-compatibility/2006" xmlns:aink="http://schemas.microsoft.com/office/drawing/2016/ink" xmlns:am3d="http://schemas.microsoft.com/office/drawing/2017/model3d" xmlns:o="urn:schemas-microsoft-com:office:office" xmlns:r="http://schemas.openxmlformats.org/officeDocument/2006/relationships" xmlns:m="http://schemas.openxmlformats.org/officeDocument/2006/math" xmlns:v="urn:schemas-microsoft-com:vml" xmlns:wp14="http://schemas.microsoft.com/office/word/2010/wordprocessingDrawing" xmlns:wp="http://schemas.openxmlformats.org/drawingml/2006/wordprocessingDrawing" xmlns:w10="urn:schemas-microsoft-com:office:word" xmlns:w="http://schemas.openxmlformats.org/wordprocessingml/2006/main" xmlns:w14="http://schemas.microsoft.com/office/word/2010/wordml" xmlns:w15="http://schemas.microsoft.com/office/word/2012/wordml" xmlns:w16cex="http://schemas.microsoft.com/office/word/2018/wordml/cex" xmlns:w16cid="http://schemas.microsoft.com/office/word/2016/wordml/cid" xmlns:w16="http://schemas.microsoft.com/office/word/2018/wordml" xmlns:w16sdtdh="http://schemas.microsoft.com/office/word/2020/wordml/sdtdatahash" xmlns:w16se="http://schemas.microsoft.com/office/word/2015/wordml/symex" xmlns:wpg="http://schemas.microsoft.com/office/word/2010/wordprocessingGroup" xmlns:wpi="http://schemas.microsoft.com/office/word/2010/wordprocessingInk" xmlns:wne="http://schemas.microsoft.com/office/word/2006/wordml" xmlns:wps="http://schemas.microsoft.com/office/word/2010/wordprocessingShape" mc:Ignorable="w14 w15 w16se w16cid w16 w16cex w16sdtdh wp14">
+  <w:p>
+    <w:pPr>
+      <w:pStyle w:val="Footer"/>
+    </w:pPr>
+  </w:p>
+</w:ftr>
+</file>
+
+<file path=word/footer2.xml><?xml version="1.0" encoding="utf-8"?>
+<w:ftr xmlns:wpc="http://schemas.microsoft.com/office/word/2010/wordprocessingCanvas" xmlns:cx="http://schemas.microsoft.com/office/drawing/2014/chartex" xmlns:cx1="http://schemas.microsoft.com/office/drawing/2015/9/8/chartex" xmlns:cx2="http://schemas.microsoft.com/office/drawing/2015/10/21/chartex" xmlns:cx3="http://schemas.microsoft.com/office/drawing/2016/5/9/chartex" xmlns:cx4="http://schemas.microsoft.com/office/drawing/2016/5/10/chartex" xmlns:cx5="http://schemas.microsoft.com/office/drawing/2016/5/11/chartex" xmlns:cx6="http://schemas.microsoft.com/office/drawing/2016/5/12/chartex" xmlns:cx7="http://schemas.microsoft.com/office/drawing/2016/5/13/chartex" xmlns:cx8="http://schemas.microsoft.com/office/drawing/2016/5/14/chartex" xmlns:mc="http://schemas.openxmlformats.org/markup-compatibility/2006" xmlns:aink="http://schemas.microsoft.com/office/drawing/2016/ink" xmlns:am3d="http://schemas.microsoft.com/office/drawing/2017/model3d" xmlns:o="urn:schemas-microsoft-com:office:office" xmlns:r="http://schemas.openxmlformats.org/officeDocument/2006/relationships" xmlns:m="http://schemas.openxmlformats.org/officeDocument/2006/math" xmlns:v="urn:schemas-microsoft-com:vml" xmlns:wp14="http://schemas.microsoft.com/office/word/2010/wordprocessingDrawing" xmlns:wp="http://schemas.openxmlformats.org/drawingml/2006/wordprocessingDrawing" xmlns:w10="urn:schemas-microsoft-com:office:word" xmlns:w="http://schemas.openxmlformats.org/wordprocessingml/2006/main" xmlns:w14="http://schemas.microsoft.com/office/word/2010/wordml" xmlns:w15="http://schemas.microsoft.com/office/word/2012/wordml" xmlns:w16cex="http://schemas.microsoft.com/office/word/2018/wordml/cex" xmlns:w16cid="http://schemas.microsoft.com/office/word/2016/wordml/cid" xmlns:w16="http://schemas.microsoft.com/office/word/2018/wordml" xmlns:w16sdtdh="http://schemas.microsoft.com/office/word/2020/wordml/sdtdatahash" xmlns:w16se="http://schemas.microsoft.com/office/word/2015/wordml/symex" xmlns:wpg="http://schemas.microsoft.com/office/word/2010/wordprocessingGroup" xmlns:wpi="http://schemas.microsoft.com/office/word/2010/wordprocessingInk" xmlns:wne="http://schemas.microsoft.com/office/word/2006/wordml" xmlns:wps="http://schemas.microsoft.com/office/word/2010/wordprocessingShape" mc:Ignorable="w14 w15 w16se w16cid w16 w16cex w16sdtdh wp14">
+  <w:p>
+    <w:pPr>
+      <w:pStyle w:val="Footer"/>
+    </w:pPr>
+  </w:p>
+</w:ftr>
+</file>
+
+<file path=word/footer3.xml><?xml version="1.0" encoding="utf-8"?>
+<w:ftr xmlns:wpc="http://schemas.microsoft.com/office/word/2010/wordprocessingCanvas" xmlns:cx="http://schemas.microsoft.com/office/drawing/2014/chartex" xmlns:cx1="http://schemas.microsoft.com/office/drawing/2015/9/8/chartex" xmlns:cx2="http://schemas.microsoft.com/office/drawing/2015/10/21/chartex" xmlns:cx3="http://schemas.microsoft.com/office/drawing/2016/5/9/chartex" xmlns:cx4="http://schemas.microsoft.com/office/drawing/2016/5/10/chartex" xmlns:cx5="http://schemas.microsoft.com/office/drawing/2016/5/11/chartex" xmlns:cx6="http://schemas.microsoft.com/office/drawing/2016/5/12/chartex" xmlns:cx7="http://schemas.microsoft.com/office/drawing/2016/5/13/chartex" xmlns:cx8="http://schemas.microsoft.com/office/drawing/2016/5/14/chartex" xmlns:mc="http://schemas.openxmlformats.org/markup-compatibility/2006" xmlns:aink="http://schemas.microsoft.com/office/drawing/2016/ink" xmlns:am3d="http://schemas.microsoft.com/office/drawing/2017/model3d" xmlns:o="urn:schemas-microsoft-com:office:office" xmlns:r="http://schemas.openxmlformats.org/officeDocument/2006/relationships" xmlns:m="http://schemas.openxmlformats.org/officeDocument/2006/math" xmlns:v="urn:schemas-microsoft-com:vml" xmlns:wp14="http://schemas.microsoft.com/office/word/2010/wordprocessingDrawing" xmlns:wp="http://schemas.openxmlformats.org/drawingml/2006/wordprocessingDrawing" xmlns:w10="urn:schemas-microsoft-com:office:word" xmlns:w="http://schemas.openxmlformats.org/wordprocessingml/2006/main" xmlns:w14="http://schemas.microsoft.com/office/word/2010/wordml" xmlns:w15="http://schemas.microsoft.com/office/word/2012/wordml" xmlns:w16cex="http://schemas.microsoft.com/office/word/2018/wordml/cex" xmlns:w16cid="http://schemas.microsoft.com/office/word/2016/wordml/cid" xmlns:w16="http://schemas.microsoft.com/office/word/2018/wordml" xmlns:w16sdtdh="http://schemas.microsoft.com/office/word/2020/wordml/sdtdatahash" xmlns:w16se="http://schemas.microsoft.com/office/word/2015/wordml/symex" xmlns:wpg="http://schemas.microsoft.com/office/word/2010/wordprocessingGroup" xmlns:wpi="http://schemas.microsoft.com/office/word/2010/wordprocessingInk" xmlns:wne="http://schemas.microsoft.com/office/word/2006/wordml" xmlns:wps="http://schemas.microsoft.com/office/word/2010/wordprocessingShape" mc:Ignorable="w14 w15 w16se w16cid w16 w16cex w16sdtdh wp14">
+  <w:p>
+    <w:pPr>
+      <w:pStyle w:val="Footer"/>
+    </w:pPr>
+  </w:p>
+</w:ftr>
+</file>
+
+<file path=word/footnotes.xml><?xml version="1.0" encoding="utf-8"?>
+<w:footnotes xmlns:wpc="http://schemas.microsoft.com/office/word/2010/wordprocessingCanvas" xmlns:cx="http://schemas.microsoft.com/office/drawing/2014/chartex" xmlns:cx1="http://schemas.microsoft.com/office/drawing/2015/9/8/chartex" xmlns:cx2="http://schemas.microsoft.com/office/drawing/2015/10/21/chartex" xmlns:cx3="http://schemas.microsoft.com/office/drawing/2016/5/9/chartex" xmlns:cx4="http://schemas.microsoft.com/office/drawing/2016/5/10/chartex" xmlns:cx5="http://schemas.microsoft.com/office/drawing/2016/5/11/chartex" xmlns:cx6="http://schemas.microsoft.com/office/drawing/2016/5/12/chartex" xmlns:cx7="http://schemas.microsoft.com/office/drawing/2016/5/13/chartex" xmlns:cx8="http://schemas.microsoft.com/office/drawing/2016/5/14/chartex" xmlns:mc="http://schemas.openxmlformats.org/markup-compatibility/2006" xmlns:aink="http://schemas.microsoft.com/office/drawing/2016/ink" xmlns:am3d="http://schemas.microsoft.com/office/drawing/2017/model3d" xmlns:o="urn:schemas-microsoft-com:office:office" xmlns:r="http://schemas.openxmlformats.org/officeDocument/2006/relationships" xmlns:m="http://schemas.openxmlformats.org/officeDocument/2006/math" xmlns:v="urn:schemas-microsoft-com:vml" xmlns:wp14="http://schemas.microsoft.com/office/word/2010/wordprocessingDrawing" xmlns:wp="http://schemas.openxmlformats.org/drawingml/2006/wordprocessingDrawing" xmlns:w10="urn:schemas-microsoft-com:office:word" xmlns:w="http://schemas.openxmlformats.org/wordprocessingml/2006/main" xmlns:w14="http://schemas.microsoft.com/office/word/2010/wordml" xmlns:w15="http://schemas.microsoft.com/office/word/2012/wordml" xmlns:w16cex="http://schemas.microsoft.com/office/word/2018/wordml/cex" xmlns:w16cid="http://schemas.microsoft.com/office/word/2016/wordml/cid" xmlns:w16="http://schemas.microsoft.com/office/word/2018/wordml" xmlns:w16sdtdh="http://schemas.microsoft.com/office/word/2020/wordml/sdtdatahash" xmlns:w16se="http://schemas.microsoft.com/office/word/2015/wordml/symex" xmlns:wpg="http://schemas.microsoft.com/office/word/2010/wordprocessingGroup" xmlns:wpi="http://schemas.microsoft.com/office/word/2010/wordprocessingInk" xmlns:wne="http://schemas.microsoft.com/office/word/2006/wordml" xmlns:wps="http://schemas.microsoft.com/office/word/2010/wordprocessingShape" mc:Ignorable="w14 w15 w16se w16cid w16 w16cex w16sdtdh wp14">
+  <w:footnote w:type="separator" w:id="-1">
+    <w:p>
+      <w:pPr>
+        <w:spacing w:after="0" w:line="240" w:lineRule="auto"/>
+      </w:pPr>
+      <w:r>
+        <w:separator/>
+      </w:r>
+    </w:p>
+  </w:footnote>
+  <w:footnote w:type="continuationSeparator" w:id="0">
+    <w:p>
+      <w:pPr>
+        <w:spacing w:after="0" w:line="240" w:lineRule="auto"/>
+      </w:pPr>
+      <w:r>
+        <w:continuationSeparator/>
+      </w:r>
+    </w:p>
+  </w:footnote>
+</w:footnotes>
+</file>
+
+<file path=word/header1.xml><?xml version="1.0" encoding="utf-8"?>
+<w:hdr xmlns:wpc="http://schemas.microsoft.com/office/word/2010/wordprocessingCanvas" xmlns:cx="http://schemas.microsoft.com/office/drawing/2014/chartex" xmlns:cx1="http://schemas.microsoft.com/office/drawing/2015/9/8/chartex" xmlns:cx2="http://schemas.microsoft.com/office/drawing/2015/10/21/chartex" xmlns:cx3="http://schemas.microsoft.com/office/drawing/2016/5/9/chartex" xmlns:cx4="http://schemas.microsoft.com/office/drawing/2016/5/10/chartex" xmlns:cx5="http://schemas.microsoft.com/office/drawing/2016/5/11/chartex" xmlns:cx6="http://schemas.microsoft.com/office/drawing/2016/5/12/chartex" xmlns:cx7="http://schemas.microsoft.com/office/drawing/2016/5/13/chartex" xmlns:cx8="http://schemas.microsoft.com/office/drawing/2016/5/14/chartex" xmlns:mc="http://schemas.openxmlformats.org/markup-compatibility/2006" xmlns:aink="http://schemas.microsoft.com/office/drawing/2016/ink" xmlns:am3d="http://schemas.microsoft.com/office/drawing/2017/model3d" xmlns:o="urn:schemas-microsoft-com:office:office" xmlns:r="http://schemas.openxmlformats.org/officeDocument/2006/relationships" xmlns:m="http://schemas.openxmlformats.org/officeDocument/2006/math" xmlns:v="urn:schemas-microsoft-com:vml" xmlns:wp14="http://schemas.microsoft.com/office/word/2010/wordprocessingDrawing" xmlns:wp="http://schemas.openxmlformats.org/drawingml/2006/wordprocessingDrawing" xmlns:w10="urn:schemas-microsoft-com:office:word" xmlns:w="http://schemas.openxmlformats.org/wordprocessingml/2006/main" xmlns:w14="http://schemas.microsoft.com/office/word/2010/wordml" xmlns:w15="http://schemas.microsoft.com/office/word/2012/wordml" xmlns:w16cex="http://schemas.microsoft.com/office/word/2018/wordml/cex" xmlns:w16cid="http://schemas.microsoft.com/office/word/2016/wordml/cid" xmlns:w16="http://schemas.microsoft.com/office/word/2018/wordml" xmlns:w16sdtdh="http://schemas.microsoft.com/office/word/2020/wordml/sdtdatahash" xmlns:w16se="http://schemas.microsoft.com/office/word/2015/wordml/symex" xmlns:wpg="http://schemas.microsoft.com/office/word/2010/wordprocessingGroup" xmlns:wpi="http://schemas.microsoft.com/office/word/2010/wordprocessingInk" xmlns:wne="http://schemas.microsoft.com/office/word/2006/wordml" xmlns:wps="http://schemas.microsoft.com/office/word/2010/wordprocessingShape" mc:Ignorable="w14 w15 w16se w16cid w16 w16cex w16sdtdh wp14">
+  <w:p>
+    <w:pPr>
+      <w:pStyle w:val="Header"/>
+    </w:pPr>
+  </w:p>
+</w:hdr>
+</file>
+
+<file path=word/header2.xml><?xml version="1.0" encoding="utf-8"?>
+<w:hdr xmlns:wpc="http://schemas.microsoft.com/office/word/2010/wordprocessingCanvas" xmlns:cx="http://schemas.microsoft.com/office/drawing/2014/chartex" xmlns:cx1="http://schemas.microsoft.com/office/drawing/2015/9/8/chartex" xmlns:cx2="http://schemas.microsoft.com/office/drawing/2015/10/21/chartex" xmlns:cx3="http://schemas.microsoft.com/office/drawing/2016/5/9/chartex" xmlns:cx4="http://schemas.microsoft.com/office/drawing/2016/5/10/chartex" xmlns:cx5="http://schemas.microsoft.com/office/drawing/2016/5/11/chartex" xmlns:cx6="http://schemas.microsoft.com/office/drawing/2016/5/12/chartex" xmlns:cx7="http://schemas.microsoft.com/office/drawing/2016/5/13/chartex" xmlns:cx8="http://schemas.microsoft.com/office/drawing/2016/5/14/chartex" xmlns:mc="http://schemas.openxmlformats.org/markup-compatibility/2006" xmlns:aink="http://schemas.microsoft.com/office/drawing/2016/ink" xmlns:am3d="http://schemas.microsoft.com/office/drawing/2017/model3d" xmlns:o="urn:schemas-microsoft-com:office:office" xmlns:r="http://schemas.openxmlformats.org/officeDocument/2006/relationships" xmlns:m="http://schemas.openxmlformats.org/officeDocument/2006/math" xmlns:v="urn:schemas-microsoft-com:vml" xmlns:wp14="http://schemas.microsoft.com/office/word/2010/wordprocessingDrawing" xmlns:wp="http://schemas.openxmlformats.org/drawingml/2006/wordprocessingDrawing" xmlns:w10="urn:schemas-microsoft-com:office:word" xmlns:w="http://schemas.openxmlformats.org/wordprocessingml/2006/main" xmlns:w14="http://schemas.microsoft.com/office/word/2010/wordml" xmlns:w15="http://schemas.microsoft.com/office/word/2012/wordml" xmlns:w16cex="http://schemas.microsoft.com/office/word/2018/wordml/cex" xmlns:w16cid="http://schemas.microsoft.com/office/word/2016/wordml/cid" xmlns:w16="http://schemas.microsoft.com/office/word/2018/wordml" xmlns:w16sdtdh="http://schemas.microsoft.com/office/word/2020/wordml/sdtdatahash" xmlns:w16se="http://schemas.microsoft.com/office/word/2015/wordml/symex" xmlns:wpg="http://schemas.microsoft.com/office/word/2010/wordprocessingGroup" xmlns:wpi="http://schemas.microsoft.com/office/word/2010/wordprocessingInk" xmlns:wne="http://schemas.microsoft.com/office/word/2006/wordml" xmlns:wps="http://schemas.microsoft.com/office/word/2010/wordprocessingShape" mc:Ignorable="w14 w15 w16se w16cid w16 w16cex w16sdtdh wp14">
+  <w:p>
+    <w:pPr>
+      <w:pStyle w:val="Header"/>
+    </w:pPr>
+  </w:p>
+</w:hdr>
+</file>
+
+<file path=word/header3.xml><?xml version="1.0" encoding="utf-8"?>
+<w:hdr xmlns:wpc="http://schemas.microsoft.com/office/word/2010/wordprocessingCanvas" xmlns:cx="http://schemas.microsoft.com/office/drawing/2014/chartex" xmlns:cx1="http://schemas.microsoft.com/office/drawing/2015/9/8/chartex" xmlns:cx2="http://schemas.microsoft.com/office/drawing/2015/10/21/chartex" xmlns:cx3="http://schemas.microsoft.com/office/drawing/2016/5/9/chartex" xmlns:cx4="http://schemas.microsoft.com/office/drawing/2016/5/10/chartex" xmlns:cx5="http://schemas.microsoft.com/office/drawing/2016/5/11/chartex" xmlns:cx6="http://schemas.microsoft.com/office/drawing/2016/5/12/chartex" xmlns:cx7="http://schemas.microsoft.com/office/drawing/2016/5/13/chartex" xmlns:cx8="http://schemas.microsoft.com/office/drawing/2016/5/14/chartex" xmlns:mc="http://schemas.openxmlformats.org/markup-compatibility/2006" xmlns:aink="http://schemas.microsoft.com/office/drawing/2016/ink" xmlns:am3d="http://schemas.microsoft.com/office/drawing/2017/model3d" xmlns:o="urn:schemas-microsoft-com:office:office" xmlns:r="http://schemas.openxmlformats.org/officeDocument/2006/relationships" xmlns:m="http://schemas.openxmlformats.org/officeDocument/2006/math" xmlns:v="urn:schemas-microsoft-com:vml" xmlns:wp14="http://schemas.microsoft.com/office/word/2010/wordprocessingDrawing" xmlns:wp="http://schemas.openxmlformats.org/drawingml/2006/wordprocessingDrawing" xmlns:w10="urn:schemas-microsoft-com:office:word" xmlns:w="http://schemas.openxmlformats.org/wordprocessingml/2006/main" xmlns:w14="http://schemas.microsoft.com/office/word/2010/wordml" xmlns:w15="http://schemas.microsoft.com/office/word/2012/wordml" xmlns:w16cex="http://schemas.microsoft.com/office/word/2018/wordml/cex" xmlns:w16cid="http://schemas.microsoft.com/office/word/2016/wordml/cid" xmlns:w16="http://schemas.microsoft.com/office/word/2018/wordml" xmlns:w16sdtdh="http://schemas.microsoft.com/office/word/2020/wordml/sdtdatahash" xmlns:w16se="http://schemas.microsoft.com/office/word/2015/wordml/symex" xmlns:wpg="http://schemas.microsoft.com/office/word/2010/wordprocessingGroup" xmlns:wpi="http://schemas.microsoft.com/office/word/2010/wordprocessingInk" xmlns:wne="http://schemas.microsoft.com/office/word/2006/wordml" xmlns:wps="http://schemas.microsoft.com/office/word/2010/wordprocessingShape" mc:Ignorable="w14 w15 w16se w16cid w16 w16cex w16sdtdh wp14">
+  <w:p>
+    <w:pPr>
+      <w:pStyle w:val="Header"/>
+    </w:pPr>
+  </w:p>
+</w:hdr>
 </file>
 
 <file path=word/styles.xml><?xml version="1.0" encoding="utf-8"?>
@@ -647,6 +805,50 @@
     <w:semiHidden/>
     <w:unhideWhenUsed/>
   </w:style>
+  <w:style w:type="paragraph" w:styleId="Header">
+    <w:name w:val="header"/>
+    <w:basedOn w:val="Normal"/>
+    <w:link w:val="HeaderChar"/>
+    <w:uiPriority w:val="99"/>
+    <w:unhideWhenUsed/>
+    <w:rsid w:val="003E7451"/>
+    <w:pPr>
+      <w:tabs>
+        <w:tab w:val="center" w:pos="4513"/>
+        <w:tab w:val="right" w:pos="9026"/>
+      </w:tabs>
+      <w:spacing w:after="0" w:line="240" w:lineRule="auto"/>
+    </w:pPr>
+  </w:style>
+  <w:style w:type="character" w:customStyle="1" w:styleId="HeaderChar">
+    <w:name w:val="Header Char"/>
+    <w:basedOn w:val="DefaultParagraphFont"/>
+    <w:link w:val="Header"/>
+    <w:uiPriority w:val="99"/>
+    <w:rsid w:val="003E7451"/>
+  </w:style>
+  <w:style w:type="paragraph" w:styleId="Footer">
+    <w:name w:val="footer"/>
+    <w:basedOn w:val="Normal"/>
+    <w:link w:val="FooterChar"/>
+    <w:uiPriority w:val="99"/>
+    <w:unhideWhenUsed/>
+    <w:rsid w:val="003E7451"/>
+    <w:pPr>
+      <w:tabs>
+        <w:tab w:val="center" w:pos="4513"/>
+        <w:tab w:val="right" w:pos="9026"/>
+      </w:tabs>
+      <w:spacing w:after="0" w:line="240" w:lineRule="auto"/>
+    </w:pPr>
+  </w:style>
+  <w:style w:type="character" w:customStyle="1" w:styleId="FooterChar">
+    <w:name w:val="Footer Char"/>
+    <w:basedOn w:val="DefaultParagraphFont"/>
+    <w:link w:val="Footer"/>
+    <w:uiPriority w:val="99"/>
+    <w:rsid w:val="003E7451"/>
+  </w:style>
 </w:styles>
 </file>
 

</xml_diff>

<commit_message>
designs writ up start
</commit_message>
<xml_diff>
--- a/Task_1/Task1_DesignDocs.docx
+++ b/Task_1/Task1_DesignDocs.docx
@@ -45,10 +45,162 @@
       </w:r>
     </w:p>
     <w:p>
+      <w:pPr>
+        <w:jc w:val="both"/>
+        <w:rPr>
+          <w:sz w:val="24"/>
+          <w:szCs w:val="24"/>
+        </w:rPr>
+      </w:pPr>
+      <w:r>
+        <w:rPr>
+          <w:sz w:val="24"/>
+          <w:szCs w:val="24"/>
+        </w:rPr>
+        <w:t xml:space="preserve">When opening the </w:t>
+      </w:r>
+      <w:r>
+        <w:rPr>
+          <w:sz w:val="24"/>
+          <w:szCs w:val="24"/>
+        </w:rPr>
+        <w:t>app,</w:t>
+      </w:r>
+      <w:r>
+        <w:rPr>
+          <w:sz w:val="24"/>
+          <w:szCs w:val="24"/>
+        </w:rPr>
+        <w:t xml:space="preserve"> the user will usually be greeted with the </w:t>
+      </w:r>
+      <w:r>
+        <w:rPr>
+          <w:sz w:val="24"/>
+          <w:szCs w:val="24"/>
+        </w:rPr>
+        <w:t>home page</w:t>
+      </w:r>
+      <w:r>
+        <w:rPr>
+          <w:sz w:val="24"/>
+          <w:szCs w:val="24"/>
+        </w:rPr>
+        <w:t xml:space="preserve"> (logged out if no account was created before </w:t>
+      </w:r>
+      <w:r>
+        <w:rPr>
+          <w:sz w:val="24"/>
+          <w:szCs w:val="24"/>
+        </w:rPr>
+        <w:t>on that device)</w:t>
+      </w:r>
+      <w:r>
+        <w:rPr>
+          <w:sz w:val="24"/>
+          <w:szCs w:val="24"/>
+        </w:rPr>
+        <w:t xml:space="preserve">, the </w:t>
+      </w:r>
+      <w:r>
+        <w:rPr>
+          <w:sz w:val="24"/>
+          <w:szCs w:val="24"/>
+        </w:rPr>
+        <w:t xml:space="preserve">home page will contain </w:t>
+      </w:r>
+      <w:r>
+        <w:rPr>
+          <w:sz w:val="24"/>
+          <w:szCs w:val="24"/>
+        </w:rPr>
+        <w:t xml:space="preserve">a navigation bar at the top of the page </w:t>
+      </w:r>
+      <w:r>
+        <w:rPr>
+          <w:sz w:val="24"/>
+          <w:szCs w:val="24"/>
+        </w:rPr>
+        <w:t>to allow for easy navigation across the app (the navigation bar will be present across the whole app)</w:t>
+      </w:r>
+      <w:r>
+        <w:rPr>
+          <w:sz w:val="24"/>
+          <w:szCs w:val="24"/>
+        </w:rPr>
+        <w:t xml:space="preserve">, as well as the different services of the </w:t>
+      </w:r>
+      <w:r>
+        <w:rPr>
+          <w:sz w:val="24"/>
+          <w:szCs w:val="24"/>
+        </w:rPr>
+        <w:t xml:space="preserve">that the </w:t>
+      </w:r>
+      <w:r>
+        <w:rPr>
+          <w:sz w:val="24"/>
+          <w:szCs w:val="24"/>
+        </w:rPr>
+        <w:t xml:space="preserve">zoo provides. The services will be </w:t>
+      </w:r>
+      <w:r>
+        <w:rPr>
+          <w:sz w:val="24"/>
+          <w:szCs w:val="24"/>
+        </w:rPr>
+        <w:t>laid</w:t>
+      </w:r>
+      <w:r>
+        <w:rPr>
+          <w:sz w:val="24"/>
+          <w:szCs w:val="24"/>
+        </w:rPr>
+        <w:t xml:space="preserve"> out in a grid </w:t>
+      </w:r>
+      <w:r>
+        <w:rPr>
+          <w:sz w:val="24"/>
+          <w:szCs w:val="24"/>
+        </w:rPr>
+        <w:t>with 2 columns going down the page where the user can scroll down using a scroll bar</w:t>
+      </w:r>
+      <w:r>
+        <w:rPr>
+          <w:sz w:val="24"/>
+          <w:szCs w:val="24"/>
+        </w:rPr>
+        <w:t>, each service would be expandable to show more information on click</w:t>
+      </w:r>
+      <w:r>
+        <w:rPr>
+          <w:sz w:val="24"/>
+          <w:szCs w:val="24"/>
+        </w:rPr>
+        <w:t xml:space="preserve"> so the user can read more about the service, also if the user expanded 1 service and they try to open a new one the last one will automatically update</w:t>
+      </w:r>
+      <w:r>
+        <w:rPr>
+          <w:sz w:val="24"/>
+          <w:szCs w:val="24"/>
+        </w:rPr>
+        <w:t>, this is to avoid clutter within the app</w:t>
+      </w:r>
+      <w:r>
+        <w:rPr>
+          <w:sz w:val="24"/>
+          <w:szCs w:val="24"/>
+        </w:rPr>
+        <w:t>.</w:t>
+      </w:r>
+    </w:p>
+    <w:p/>
+    <w:p/>
+    <w:p>
       <w:r>
         <w:rPr>
           <w:noProof/>
         </w:rPr>
+        <w:lastRenderedPageBreak/>
         <w:drawing>
           <wp:inline distT="0" distB="0" distL="0" distR="0" wp14:anchorId="344A09B4" wp14:editId="28B13FD0">
             <wp:extent cx="5731510" cy="3379470"/>
@@ -91,12 +243,11 @@
         <w:rPr>
           <w:noProof/>
         </w:rPr>
-        <w:lastRenderedPageBreak/>
         <w:drawing>
-          <wp:inline distT="0" distB="0" distL="0" distR="0" wp14:anchorId="4E6742F4" wp14:editId="08AD7DD7">
-            <wp:extent cx="5731510" cy="3393440"/>
-            <wp:effectExtent l="0" t="0" r="2540" b="0"/>
-            <wp:docPr id="3" name="Picture 3"/>
+          <wp:inline distT="0" distB="0" distL="0" distR="0" wp14:anchorId="4A1FAAD9" wp14:editId="1FDB2298">
+            <wp:extent cx="5731510" cy="3383280"/>
+            <wp:effectExtent l="0" t="0" r="2540" b="7620"/>
+            <wp:docPr id="5" name="Picture 5"/>
             <wp:cNvGraphicFramePr>
               <a:graphicFrameLocks xmlns:a="http://schemas.openxmlformats.org/drawingml/2006/main" noChangeAspect="1"/>
             </wp:cNvGraphicFramePr>
@@ -116,7 +267,7 @@
                   <pic:spPr>
                     <a:xfrm>
                       <a:off x="0" y="0"/>
-                      <a:ext cx="5731510" cy="3393440"/>
+                      <a:ext cx="5731510" cy="3383280"/>
                     </a:xfrm>
                     <a:prstGeom prst="rect">
                       <a:avLst/>
@@ -131,9 +282,27 @@
     </w:p>
     <w:p>
       <w:r>
+        <w:t xml:space="preserve">In order to access the booking information </w:t>
+      </w:r>
+      <w:r>
+        <w:t xml:space="preserve">and the profile page the user must log in or create an account if the user isn’t registered yet, </w:t>
+      </w:r>
+      <w:r>
+        <w:t xml:space="preserve">clicking on any button from the nav bar except for Home button while not logged in will take the user to the log in page </w:t>
+      </w:r>
+      <w:r>
+        <w:t>where they will</w:t>
+      </w:r>
+      <w:r>
+        <w:t xml:space="preserve"> need to enter their account details to log in or create an account if they don’t have one already,</w:t>
+      </w:r>
+    </w:p>
+    <w:p>
+      <w:r>
         <w:rPr>
           <w:noProof/>
         </w:rPr>
+        <w:lastRenderedPageBreak/>
         <w:drawing>
           <wp:inline distT="0" distB="0" distL="0" distR="0" wp14:anchorId="7FC7AF06" wp14:editId="0847C4CE">
             <wp:extent cx="5731510" cy="3387725"/>
@@ -176,7 +345,6 @@
         <w:rPr>
           <w:noProof/>
         </w:rPr>
-        <w:lastRenderedPageBreak/>
         <w:drawing>
           <wp:inline distT="0" distB="0" distL="0" distR="0" wp14:anchorId="7B7712BF" wp14:editId="1E67B4A0">
             <wp:extent cx="5731510" cy="3381375"/>
@@ -216,6 +384,27 @@
     </w:p>
     <w:p>
       <w:r>
+        <w:t xml:space="preserve">Clicking on the bookings button on the nav bar will redirect me the user to the page with a calendar where they will be shown </w:t>
+      </w:r>
+      <w:r>
+        <w:t>what days are available for them to book. Once selected the date</w:t>
+      </w:r>
+      <w:r>
+        <w:t xml:space="preserve"> the user will be redirected to a form that would take the information on about the booking like what location time and attraction they want to choose. This design </w:t>
+      </w:r>
+      <w:r>
+        <w:t xml:space="preserve">avoids confusion for the user and makes it easy </w:t>
+      </w:r>
+      <w:r>
+        <w:t>to make a booking. After confirming the booking the user will get a confirmation message and will be redirected back to the home page</w:t>
+      </w:r>
+    </w:p>
+    <w:p>
+      <w:r>
+        <w:rPr>
+          <w:noProof/>
+        </w:rPr>
+        <w:lastRenderedPageBreak/>
         <w:drawing>
           <wp:inline distT="0" distB="0" distL="0" distR="0" wp14:anchorId="77B4338F" wp14:editId="1D654388">
             <wp:extent cx="5731510" cy="3387090"/>

</xml_diff>